<commit_message>
Updated the Word document, added measures and added the dashboards
</commit_message>
<xml_diff>
--- a/Analytics Project BI/Opdracht deel 1 - Ontwerp.docx
+++ b/Analytics Project BI/Opdracht deel 1 - Ontwerp.docx
@@ -6,9 +6,683 @@
       <w:pPr>
         <w:pStyle w:val="Heading1"/>
       </w:pPr>
+    </w:p>
+    <w:sdt>
+      <w:sdtPr>
+        <w:id w:val="-1791123426"/>
+        <w:docPartObj>
+          <w:docPartGallery w:val="Table of Contents"/>
+          <w:docPartUnique/>
+        </w:docPartObj>
+      </w:sdtPr>
+      <w:sdtEndPr>
+        <w:rPr>
+          <w:rFonts w:asciiTheme="minorHAnsi" w:eastAsiaTheme="minorHAnsi" w:hAnsiTheme="minorHAnsi" w:cstheme="minorBidi"/>
+          <w:b/>
+          <w:bCs/>
+          <w:noProof/>
+          <w:color w:val="auto"/>
+          <w:sz w:val="22"/>
+          <w:szCs w:val="22"/>
+          <w:lang w:val="nl-NL"/>
+        </w:rPr>
+      </w:sdtEndPr>
+      <w:sdtContent>
+        <w:p>
+          <w:pPr>
+            <w:pStyle w:val="TOCHeading"/>
+          </w:pPr>
+          <w:r>
+            <w:t>Inhoudsopgave</w:t>
+          </w:r>
+        </w:p>
+        <w:p>
+          <w:pPr>
+            <w:pStyle w:val="TOC1"/>
+            <w:tabs>
+              <w:tab w:val="right" w:leader="dot" w:pos="9062"/>
+            </w:tabs>
+            <w:rPr>
+              <w:noProof/>
+            </w:rPr>
+          </w:pPr>
+          <w:r>
+            <w:fldChar w:fldCharType="begin"/>
+          </w:r>
+          <w:r>
+            <w:instrText xml:space="preserve"> TOC \o "1-3" \h \z \u </w:instrText>
+          </w:r>
+          <w:r>
+            <w:fldChar w:fldCharType="separate"/>
+          </w:r>
+          <w:hyperlink w:anchor="_Toc96434540" w:history="1">
+            <w:r>
+              <w:rPr>
+                <w:rStyle w:val="Hyperlink"/>
+                <w:noProof/>
+              </w:rPr>
+              <w:t>Opdracht deel 1: Ontwerp</w:t>
+            </w:r>
+            <w:r>
+              <w:rPr>
+                <w:noProof/>
+                <w:webHidden/>
+              </w:rPr>
+              <w:tab/>
+            </w:r>
+            <w:r>
+              <w:rPr>
+                <w:noProof/>
+                <w:webHidden/>
+              </w:rPr>
+              <w:fldChar w:fldCharType="begin"/>
+            </w:r>
+            <w:r>
+              <w:rPr>
+                <w:noProof/>
+                <w:webHidden/>
+              </w:rPr>
+              <w:instrText xml:space="preserve"> PAGEREF _Toc96434540 \h </w:instrText>
+            </w:r>
+            <w:r>
+              <w:rPr>
+                <w:noProof/>
+                <w:webHidden/>
+              </w:rPr>
+            </w:r>
+            <w:r>
+              <w:rPr>
+                <w:noProof/>
+                <w:webHidden/>
+              </w:rPr>
+              <w:fldChar w:fldCharType="separate"/>
+            </w:r>
+            <w:r>
+              <w:rPr>
+                <w:noProof/>
+                <w:webHidden/>
+              </w:rPr>
+              <w:t>1</w:t>
+            </w:r>
+            <w:r>
+              <w:rPr>
+                <w:noProof/>
+                <w:webHidden/>
+              </w:rPr>
+              <w:fldChar w:fldCharType="end"/>
+            </w:r>
+          </w:hyperlink>
+        </w:p>
+        <w:p>
+          <w:pPr>
+            <w:pStyle w:val="TOC2"/>
+            <w:tabs>
+              <w:tab w:val="right" w:leader="dot" w:pos="9062"/>
+            </w:tabs>
+            <w:rPr>
+              <w:noProof/>
+            </w:rPr>
+          </w:pPr>
+          <w:hyperlink w:anchor="_Toc96434541" w:history="1">
+            <w:r>
+              <w:rPr>
+                <w:rStyle w:val="Hyperlink"/>
+                <w:noProof/>
+              </w:rPr>
+              <w:t>BI-Navigator</w:t>
+            </w:r>
+            <w:r>
+              <w:rPr>
+                <w:noProof/>
+                <w:webHidden/>
+              </w:rPr>
+              <w:tab/>
+            </w:r>
+            <w:r>
+              <w:rPr>
+                <w:noProof/>
+                <w:webHidden/>
+              </w:rPr>
+              <w:fldChar w:fldCharType="begin"/>
+            </w:r>
+            <w:r>
+              <w:rPr>
+                <w:noProof/>
+                <w:webHidden/>
+              </w:rPr>
+              <w:instrText xml:space="preserve"> PAGEREF _Toc96434541 \h </w:instrText>
+            </w:r>
+            <w:r>
+              <w:rPr>
+                <w:noProof/>
+                <w:webHidden/>
+              </w:rPr>
+            </w:r>
+            <w:r>
+              <w:rPr>
+                <w:noProof/>
+                <w:webHidden/>
+              </w:rPr>
+              <w:fldChar w:fldCharType="separate"/>
+            </w:r>
+            <w:r>
+              <w:rPr>
+                <w:noProof/>
+                <w:webHidden/>
+              </w:rPr>
+              <w:t>1</w:t>
+            </w:r>
+            <w:r>
+              <w:rPr>
+                <w:noProof/>
+                <w:webHidden/>
+              </w:rPr>
+              <w:fldChar w:fldCharType="end"/>
+            </w:r>
+          </w:hyperlink>
+        </w:p>
+        <w:p>
+          <w:pPr>
+            <w:pStyle w:val="TOC3"/>
+            <w:tabs>
+              <w:tab w:val="right" w:leader="dot" w:pos="9062"/>
+            </w:tabs>
+            <w:rPr>
+              <w:noProof/>
+            </w:rPr>
+          </w:pPr>
+          <w:hyperlink w:anchor="_Toc96434542" w:history="1">
+            <w:r>
+              <w:rPr>
+                <w:rStyle w:val="Hyperlink"/>
+                <w:noProof/>
+              </w:rPr>
+              <w:t>Business Scope</w:t>
+            </w:r>
+            <w:r>
+              <w:rPr>
+                <w:noProof/>
+                <w:webHidden/>
+              </w:rPr>
+              <w:tab/>
+            </w:r>
+            <w:r>
+              <w:rPr>
+                <w:noProof/>
+                <w:webHidden/>
+              </w:rPr>
+              <w:fldChar w:fldCharType="begin"/>
+            </w:r>
+            <w:r>
+              <w:rPr>
+                <w:noProof/>
+                <w:webHidden/>
+              </w:rPr>
+              <w:instrText xml:space="preserve"> PAGEREF _Toc96434542 \h </w:instrText>
+            </w:r>
+            <w:r>
+              <w:rPr>
+                <w:noProof/>
+                <w:webHidden/>
+              </w:rPr>
+            </w:r>
+            <w:r>
+              <w:rPr>
+                <w:noProof/>
+                <w:webHidden/>
+              </w:rPr>
+              <w:fldChar w:fldCharType="separate"/>
+            </w:r>
+            <w:r>
+              <w:rPr>
+                <w:noProof/>
+                <w:webHidden/>
+              </w:rPr>
+              <w:t>1</w:t>
+            </w:r>
+            <w:r>
+              <w:rPr>
+                <w:noProof/>
+                <w:webHidden/>
+              </w:rPr>
+              <w:fldChar w:fldCharType="end"/>
+            </w:r>
+          </w:hyperlink>
+        </w:p>
+        <w:p>
+          <w:pPr>
+            <w:pStyle w:val="TOC3"/>
+            <w:tabs>
+              <w:tab w:val="right" w:leader="dot" w:pos="9062"/>
+            </w:tabs>
+            <w:rPr>
+              <w:noProof/>
+            </w:rPr>
+          </w:pPr>
+          <w:hyperlink w:anchor="_Toc96434543" w:history="1">
+            <w:r>
+              <w:rPr>
+                <w:rStyle w:val="Hyperlink"/>
+                <w:noProof/>
+              </w:rPr>
+              <w:t>Doel</w:t>
+            </w:r>
+            <w:r>
+              <w:rPr>
+                <w:noProof/>
+                <w:webHidden/>
+              </w:rPr>
+              <w:tab/>
+            </w:r>
+            <w:r>
+              <w:rPr>
+                <w:noProof/>
+                <w:webHidden/>
+              </w:rPr>
+              <w:fldChar w:fldCharType="begin"/>
+            </w:r>
+            <w:r>
+              <w:rPr>
+                <w:noProof/>
+                <w:webHidden/>
+              </w:rPr>
+              <w:instrText xml:space="preserve"> PAGEREF _Toc96434543 \h </w:instrText>
+            </w:r>
+            <w:r>
+              <w:rPr>
+                <w:noProof/>
+                <w:webHidden/>
+              </w:rPr>
+            </w:r>
+            <w:r>
+              <w:rPr>
+                <w:noProof/>
+                <w:webHidden/>
+              </w:rPr>
+              <w:fldChar w:fldCharType="separate"/>
+            </w:r>
+            <w:r>
+              <w:rPr>
+                <w:noProof/>
+                <w:webHidden/>
+              </w:rPr>
+              <w:t>1</w:t>
+            </w:r>
+            <w:r>
+              <w:rPr>
+                <w:noProof/>
+                <w:webHidden/>
+              </w:rPr>
+              <w:fldChar w:fldCharType="end"/>
+            </w:r>
+          </w:hyperlink>
+        </w:p>
+        <w:p>
+          <w:pPr>
+            <w:pStyle w:val="TOC3"/>
+            <w:tabs>
+              <w:tab w:val="right" w:leader="dot" w:pos="9062"/>
+            </w:tabs>
+            <w:rPr>
+              <w:noProof/>
+            </w:rPr>
+          </w:pPr>
+          <w:hyperlink w:anchor="_Toc96434544" w:history="1">
+            <w:r>
+              <w:rPr>
+                <w:rStyle w:val="Hyperlink"/>
+                <w:noProof/>
+              </w:rPr>
+              <w:t>Informatievraag</w:t>
+            </w:r>
+            <w:r>
+              <w:rPr>
+                <w:noProof/>
+                <w:webHidden/>
+              </w:rPr>
+              <w:tab/>
+            </w:r>
+            <w:r>
+              <w:rPr>
+                <w:noProof/>
+                <w:webHidden/>
+              </w:rPr>
+              <w:fldChar w:fldCharType="begin"/>
+            </w:r>
+            <w:r>
+              <w:rPr>
+                <w:noProof/>
+                <w:webHidden/>
+              </w:rPr>
+              <w:instrText xml:space="preserve"> PAGEREF _Toc96434544 \h </w:instrText>
+            </w:r>
+            <w:r>
+              <w:rPr>
+                <w:noProof/>
+                <w:webHidden/>
+              </w:rPr>
+            </w:r>
+            <w:r>
+              <w:rPr>
+                <w:noProof/>
+                <w:webHidden/>
+              </w:rPr>
+              <w:fldChar w:fldCharType="separate"/>
+            </w:r>
+            <w:r>
+              <w:rPr>
+                <w:noProof/>
+                <w:webHidden/>
+              </w:rPr>
+              <w:t>1</w:t>
+            </w:r>
+            <w:r>
+              <w:rPr>
+                <w:noProof/>
+                <w:webHidden/>
+              </w:rPr>
+              <w:fldChar w:fldCharType="end"/>
+            </w:r>
+          </w:hyperlink>
+        </w:p>
+        <w:p>
+          <w:pPr>
+            <w:pStyle w:val="TOC3"/>
+            <w:tabs>
+              <w:tab w:val="right" w:leader="dot" w:pos="9062"/>
+            </w:tabs>
+            <w:rPr>
+              <w:noProof/>
+            </w:rPr>
+          </w:pPr>
+          <w:hyperlink w:anchor="_Toc96434545" w:history="1">
+            <w:r>
+              <w:rPr>
+                <w:rStyle w:val="Hyperlink"/>
+                <w:noProof/>
+              </w:rPr>
+              <w:t>Bronnen</w:t>
+            </w:r>
+            <w:r>
+              <w:rPr>
+                <w:noProof/>
+                <w:webHidden/>
+              </w:rPr>
+              <w:tab/>
+            </w:r>
+            <w:r>
+              <w:rPr>
+                <w:noProof/>
+                <w:webHidden/>
+              </w:rPr>
+              <w:fldChar w:fldCharType="begin"/>
+            </w:r>
+            <w:r>
+              <w:rPr>
+                <w:noProof/>
+                <w:webHidden/>
+              </w:rPr>
+              <w:instrText xml:space="preserve"> PAGEREF _Toc96434545 \h </w:instrText>
+            </w:r>
+            <w:r>
+              <w:rPr>
+                <w:noProof/>
+                <w:webHidden/>
+              </w:rPr>
+            </w:r>
+            <w:r>
+              <w:rPr>
+                <w:noProof/>
+                <w:webHidden/>
+              </w:rPr>
+              <w:fldChar w:fldCharType="separate"/>
+            </w:r>
+            <w:r>
+              <w:rPr>
+                <w:noProof/>
+                <w:webHidden/>
+              </w:rPr>
+              <w:t>1</w:t>
+            </w:r>
+            <w:r>
+              <w:rPr>
+                <w:noProof/>
+                <w:webHidden/>
+              </w:rPr>
+              <w:fldChar w:fldCharType="end"/>
+            </w:r>
+          </w:hyperlink>
+        </w:p>
+        <w:p>
+          <w:pPr>
+            <w:pStyle w:val="TOC3"/>
+            <w:tabs>
+              <w:tab w:val="right" w:leader="dot" w:pos="9062"/>
+            </w:tabs>
+            <w:rPr>
+              <w:noProof/>
+            </w:rPr>
+          </w:pPr>
+          <w:hyperlink w:anchor="_Toc96434546" w:history="1">
+            <w:r>
+              <w:rPr>
+                <w:rStyle w:val="Hyperlink"/>
+                <w:noProof/>
+              </w:rPr>
+              <w:t>Inrichting</w:t>
+            </w:r>
+            <w:r>
+              <w:rPr>
+                <w:noProof/>
+                <w:webHidden/>
+              </w:rPr>
+              <w:tab/>
+            </w:r>
+            <w:r>
+              <w:rPr>
+                <w:noProof/>
+                <w:webHidden/>
+              </w:rPr>
+              <w:fldChar w:fldCharType="begin"/>
+            </w:r>
+            <w:r>
+              <w:rPr>
+                <w:noProof/>
+                <w:webHidden/>
+              </w:rPr>
+              <w:instrText xml:space="preserve"> PAGEREF _Toc96434546 \h </w:instrText>
+            </w:r>
+            <w:r>
+              <w:rPr>
+                <w:noProof/>
+                <w:webHidden/>
+              </w:rPr>
+            </w:r>
+            <w:r>
+              <w:rPr>
+                <w:noProof/>
+                <w:webHidden/>
+              </w:rPr>
+              <w:fldChar w:fldCharType="separate"/>
+            </w:r>
+            <w:r>
+              <w:rPr>
+                <w:noProof/>
+                <w:webHidden/>
+              </w:rPr>
+              <w:t>2</w:t>
+            </w:r>
+            <w:r>
+              <w:rPr>
+                <w:noProof/>
+                <w:webHidden/>
+              </w:rPr>
+              <w:fldChar w:fldCharType="end"/>
+            </w:r>
+          </w:hyperlink>
+        </w:p>
+        <w:p>
+          <w:pPr>
+            <w:pStyle w:val="TOC3"/>
+            <w:tabs>
+              <w:tab w:val="right" w:leader="dot" w:pos="9062"/>
+            </w:tabs>
+            <w:rPr>
+              <w:noProof/>
+            </w:rPr>
+          </w:pPr>
+          <w:hyperlink w:anchor="_Toc96434547" w:history="1">
+            <w:r>
+              <w:rPr>
+                <w:rStyle w:val="Hyperlink"/>
+                <w:noProof/>
+              </w:rPr>
+              <w:t>Plan van aanpak</w:t>
+            </w:r>
+            <w:r>
+              <w:rPr>
+                <w:noProof/>
+                <w:webHidden/>
+              </w:rPr>
+              <w:tab/>
+            </w:r>
+            <w:r>
+              <w:rPr>
+                <w:noProof/>
+                <w:webHidden/>
+              </w:rPr>
+              <w:fldChar w:fldCharType="begin"/>
+            </w:r>
+            <w:r>
+              <w:rPr>
+                <w:noProof/>
+                <w:webHidden/>
+              </w:rPr>
+              <w:instrText xml:space="preserve"> PAGEREF _Toc96434547 \h </w:instrText>
+            </w:r>
+            <w:r>
+              <w:rPr>
+                <w:noProof/>
+                <w:webHidden/>
+              </w:rPr>
+            </w:r>
+            <w:r>
+              <w:rPr>
+                <w:noProof/>
+                <w:webHidden/>
+              </w:rPr>
+              <w:fldChar w:fldCharType="separate"/>
+            </w:r>
+            <w:r>
+              <w:rPr>
+                <w:noProof/>
+                <w:webHidden/>
+              </w:rPr>
+              <w:t>2</w:t>
+            </w:r>
+            <w:r>
+              <w:rPr>
+                <w:noProof/>
+                <w:webHidden/>
+              </w:rPr>
+              <w:fldChar w:fldCharType="end"/>
+            </w:r>
+          </w:hyperlink>
+        </w:p>
+        <w:p>
+          <w:pPr>
+            <w:pStyle w:val="TOC1"/>
+            <w:tabs>
+              <w:tab w:val="right" w:leader="dot" w:pos="9062"/>
+            </w:tabs>
+            <w:rPr>
+              <w:noProof/>
+            </w:rPr>
+          </w:pPr>
+          <w:hyperlink w:anchor="_Toc96434548" w:history="1">
+            <w:r>
+              <w:rPr>
+                <w:rStyle w:val="Hyperlink"/>
+                <w:noProof/>
+              </w:rPr>
+              <w:t>Opdracht deel 2: Realisatie</w:t>
+            </w:r>
+            <w:r>
+              <w:rPr>
+                <w:noProof/>
+                <w:webHidden/>
+              </w:rPr>
+              <w:tab/>
+            </w:r>
+            <w:r>
+              <w:rPr>
+                <w:noProof/>
+                <w:webHidden/>
+              </w:rPr>
+              <w:fldChar w:fldCharType="begin"/>
+            </w:r>
+            <w:r>
+              <w:rPr>
+                <w:noProof/>
+                <w:webHidden/>
+              </w:rPr>
+              <w:instrText xml:space="preserve"> PAGEREF _Toc96434548 \h </w:instrText>
+            </w:r>
+            <w:r>
+              <w:rPr>
+                <w:noProof/>
+                <w:webHidden/>
+              </w:rPr>
+            </w:r>
+            <w:r>
+              <w:rPr>
+                <w:noProof/>
+                <w:webHidden/>
+              </w:rPr>
+              <w:fldChar w:fldCharType="separate"/>
+            </w:r>
+            <w:r>
+              <w:rPr>
+                <w:noProof/>
+                <w:webHidden/>
+              </w:rPr>
+              <w:t>2</w:t>
+            </w:r>
+            <w:r>
+              <w:rPr>
+                <w:noProof/>
+                <w:webHidden/>
+              </w:rPr>
+              <w:fldChar w:fldCharType="end"/>
+            </w:r>
+          </w:hyperlink>
+        </w:p>
+        <w:p>
+          <w:r>
+            <w:rPr>
+              <w:b/>
+              <w:bCs/>
+              <w:noProof/>
+            </w:rPr>
+            <w:fldChar w:fldCharType="end"/>
+          </w:r>
+        </w:p>
+      </w:sdtContent>
+    </w:sdt>
+    <w:p>
+      <w:pPr>
+        <w:pStyle w:val="Heading1"/>
+      </w:pPr>
+    </w:p>
+    <w:p>
+      <w:pPr>
+        <w:pStyle w:val="Heading1"/>
+      </w:pPr>
+      <w:bookmarkStart w:id="0" w:name="_Toc96434540"/>
       <w:r>
         <w:t>Opdracht deel 1: Ontwerp</w:t>
       </w:r>
+      <w:bookmarkEnd w:id="0"/>
     </w:p>
     <w:p>
       <w:r>
@@ -49,9 +723,11 @@
       <w:pPr>
         <w:pStyle w:val="Heading2"/>
       </w:pPr>
+      <w:bookmarkStart w:id="1" w:name="_Toc96434541"/>
       <w:r>
         <w:t>BI-Navigator</w:t>
       </w:r>
+      <w:bookmarkEnd w:id="1"/>
     </w:p>
     <w:p>
       <w:r>
@@ -74,10 +750,13 @@
       <w:pPr>
         <w:pStyle w:val="Heading3"/>
       </w:pPr>
+      <w:bookmarkStart w:id="2" w:name="_Toc96434542"/>
       <w:r>
         <w:t>Business Scope</w:t>
       </w:r>
-    </w:p>
+      <w:bookmarkEnd w:id="2"/>
+    </w:p>
+    <w:p/>
     <w:p>
       <w:pPr>
         <w:pStyle w:val="ListParagraph"/>
@@ -101,11 +780,24 @@
     <w:p>
       <w:pPr>
         <w:pStyle w:val="ListParagraph"/>
+        <w:numPr>
+          <w:ilvl w:val="1"/>
+          <w:numId w:val="3"/>
+        </w:numPr>
         <w:rPr>
           <w:b/>
           <w:bCs/>
         </w:rPr>
       </w:pPr>
+      <w:r>
+        <w:rPr>
+          <w:b/>
+          <w:bCs/>
+          <w:i/>
+          <w:iCs/>
+        </w:rPr>
+        <w:t>Welke processen zijn er binnen de organisatie?</w:t>
+      </w:r>
     </w:p>
     <w:p>
       <w:pPr>
@@ -126,18 +818,17 @@
           <w:i/>
           <w:iCs/>
         </w:rPr>
-        <w:t>Welke processen zijn er binnen de organisatie?</w:t>
-      </w:r>
-    </w:p>
-    <w:p>
-      <w:pPr>
-        <w:pStyle w:val="ListParagraph"/>
-        <w:ind w:left="1440"/>
+        <w:t xml:space="preserve">Wie speelt welke rol binnen die processen? M.a.w. </w:t>
+      </w:r>
+      <w:r>
         <w:rPr>
           <w:b/>
           <w:bCs/>
+          <w:i/>
+          <w:iCs/>
         </w:rPr>
-      </w:pPr>
+        <w:t>wie zijn de actoren?</w:t>
+      </w:r>
     </w:p>
     <w:p>
       <w:pPr>
@@ -158,61 +849,223 @@
           <w:i/>
           <w:iCs/>
         </w:rPr>
-        <w:t xml:space="preserve">Wie speelt welke rol binnen die processen? M.a.w. </w:t>
-      </w:r>
-      <w:r>
-        <w:rPr>
-          <w:b/>
-          <w:bCs/>
-          <w:i/>
-          <w:iCs/>
-        </w:rPr>
-        <w:t>wie zijn de actoren?</w:t>
-      </w:r>
-    </w:p>
-    <w:p>
-      <w:pPr>
-        <w:pStyle w:val="ListParagraph"/>
-        <w:rPr>
-          <w:b/>
-          <w:bCs/>
-        </w:rPr>
-      </w:pPr>
-    </w:p>
-    <w:p>
-      <w:pPr>
-        <w:pStyle w:val="ListParagraph"/>
-        <w:numPr>
-          <w:ilvl w:val="1"/>
-          <w:numId w:val="3"/>
-        </w:numPr>
-        <w:rPr>
-          <w:b/>
-          <w:bCs/>
-        </w:rPr>
-      </w:pPr>
-    </w:p>
-    <w:p>
-      <w:pPr>
-        <w:pStyle w:val="ListParagraph"/>
-        <w:numPr>
-          <w:ilvl w:val="1"/>
-          <w:numId w:val="3"/>
-        </w:numPr>
-        <w:rPr>
-          <w:b/>
-          <w:bCs/>
-        </w:rPr>
-      </w:pPr>
-      <w:r>
-        <w:rPr>
-          <w:b/>
-          <w:bCs/>
-          <w:i/>
-          <w:iCs/>
-        </w:rPr>
         <w:t>Welke entiteiten spelen in rol in deze processen. Gaat het over producten, diensten, facturen of nog andere entiteiten?</w:t>
       </w:r>
+    </w:p>
+    <w:p>
+      <w:pPr>
+        <w:pStyle w:val="Heading3"/>
+      </w:pPr>
+      <w:bookmarkStart w:id="3" w:name="_Toc96434543"/>
+      <w:r>
+        <w:t>D</w:t>
+      </w:r>
+      <w:r>
+        <w:t>oel</w:t>
+      </w:r>
+      <w:bookmarkEnd w:id="3"/>
+    </w:p>
+    <w:p>
+      <w:r>
+        <w:t xml:space="preserve">Het doel van </w:t>
+      </w:r>
+      <w:r>
+        <w:t>Adventure Bikes</w:t>
+      </w:r>
+      <w:r>
+        <w:t xml:space="preserve"> is een geaggregeerde omzetgroei</w:t>
+      </w:r>
+      <w:r>
+        <w:t xml:space="preserve"> </w:t>
+      </w:r>
+      <w:r>
+        <w:t>(revenu) van gemiddeld 5% per jaar. De brutowinstmarge (</w:t>
+      </w:r>
+      <w:proofErr w:type="spellStart"/>
+      <w:r>
+        <w:t>profit</w:t>
+      </w:r>
+      <w:proofErr w:type="spellEnd"/>
+      <w:r>
+        <w:t xml:space="preserve"> </w:t>
+      </w:r>
+      <w:proofErr w:type="spellStart"/>
+      <w:r>
+        <w:t>margin</w:t>
+      </w:r>
+      <w:proofErr w:type="spellEnd"/>
+      <w:r>
+        <w:t>) moet binnen Europa op hetzelfde niveau blijven, vergeleken met voorgaande jaar. Buiten Europa moet de brutowinstmarge tenminste 10% bedragen.</w:t>
+      </w:r>
+      <w:r>
+        <w:t xml:space="preserve"> Het ambitieniveau is integraal, want het doel is juist het verbeteren van bestaande processen, zodat de brutowinstmarge omhooggaat. De gemaakte dashboards kunnen de mogelijkheden in kaart brengen om het doel te bereiken, doormiddel van inzicht geven op de data en hulp aanbieden van hoe Adventure Bikes hun vestiging buiten Europa het </w:t>
+      </w:r>
+      <w:r>
+        <w:t>marktaandeel</w:t>
+      </w:r>
+      <w:r>
+        <w:t xml:space="preserve"> kunnen vergroten.</w:t>
+      </w:r>
+    </w:p>
+    <w:p>
+      <w:r>
+        <w:lastRenderedPageBreak/>
+        <w:t>Het doel van het General Management en Lokaal management zou niet veel moeten verschillen, het gaat om dezelfde vragen, maar dan in een kleiner of groter schaal (</w:t>
+      </w:r>
+      <w:r>
+        <w:t>wereldwijd</w:t>
+      </w:r>
+      <w:r>
+        <w:t xml:space="preserve"> / </w:t>
+      </w:r>
+      <w:r>
+        <w:t>landelijk).</w:t>
+      </w:r>
+    </w:p>
+    <w:p>
+      <w:pPr>
+        <w:pStyle w:val="Heading3"/>
+      </w:pPr>
+      <w:bookmarkStart w:id="4" w:name="_Toc96434544"/>
+      <w:r>
+        <w:t>Informatievraag</w:t>
+      </w:r>
+      <w:bookmarkEnd w:id="4"/>
+    </w:p>
+    <w:p>
+      <w:r>
+        <w:t xml:space="preserve">Om het doel </w:t>
+      </w:r>
+      <w:r>
+        <w:t>General Management en Lokaal management</w:t>
+      </w:r>
+      <w:r>
+        <w:t xml:space="preserve"> te bereiken, hebben beiden hetzelfde informatie nodig, want zoals beschreven in het doel, wat verschilt is de schaal waarmee de informatie gebruikt wordt. </w:t>
+      </w:r>
+    </w:p>
+    <w:p>
+      <w:r>
+        <w:t>Er zullen vragen worden gesteld zoals: Hoe/waarom is de omzet omlaag gegaan vorig jaar? Of hoe/waarom is de winst omhooggegaan? Om deze vragen te kunnen beantwoorden moeten we gebruik maken van de data in de database van Adventure Bikes.</w:t>
+      </w:r>
+    </w:p>
+    <w:p>
+      <w:pPr>
+        <w:pStyle w:val="Heading3"/>
+      </w:pPr>
+      <w:bookmarkStart w:id="5" w:name="_Toc96434545"/>
+      <w:r>
+        <w:t>Bronnen</w:t>
+      </w:r>
+      <w:bookmarkEnd w:id="5"/>
+    </w:p>
+    <w:p>
+      <w:r>
+        <w:t xml:space="preserve">De primaire bron voor het realiseren van de opdracht is de datawarehouse die de kortgeleden werd gemaakt voor Adventure Bikes. Doordat data nogal onoverzichtelijk kan zijn, werd er een datawarehouse gemaakt om het data te waardevolle informatie te filteren en ook </w:t>
+      </w:r>
+      <w:proofErr w:type="spellStart"/>
+      <w:r>
+        <w:t>KPI’s</w:t>
+      </w:r>
+      <w:proofErr w:type="spellEnd"/>
+      <w:r>
+        <w:t xml:space="preserve"> van maken, om gelijk inzicht te krijgen over de data.</w:t>
+      </w:r>
+    </w:p>
+    <w:p>
+      <w:r>
+        <w:t>Ook een externe bron over het weer in verschillenden landen wordt gebruikt om relaties tussen het weer en de verkoop te kunnen inlichten.</w:t>
+      </w:r>
+    </w:p>
+    <w:p>
+      <w:r>
+        <w:t xml:space="preserve">Ook worden </w:t>
+      </w:r>
+      <w:r>
+        <w:t xml:space="preserve">mensen </w:t>
+      </w:r>
+      <w:r>
+        <w:t xml:space="preserve">in de sector als bron van informatie gebruikt, want die kunnen ook veel van de data weten, en mogelijke toevoegingen aanbrengen. </w:t>
+      </w:r>
+    </w:p>
+    <w:p>
+      <w:pPr>
+        <w:pStyle w:val="Heading3"/>
+      </w:pPr>
+      <w:bookmarkStart w:id="6" w:name="_Toc96434546"/>
+      <w:r>
+        <w:t>Inrichting</w:t>
+      </w:r>
+      <w:bookmarkEnd w:id="6"/>
+    </w:p>
+    <w:p>
+      <w:r>
+        <w:t>Voor de General management moet er een globale weergave op het dashboard zijn, en met precisie kunnen weten wat het betekent voor de organisatie. Ook per land een weergave van wat het om</w:t>
+      </w:r>
+      <w:r>
+        <w:t>zetgroei/winstmarg</w:t>
+      </w:r>
+      <w:r>
+        <w:t xml:space="preserve">e is, met </w:t>
+      </w:r>
+      <w:proofErr w:type="spellStart"/>
+      <w:r>
+        <w:t>slicers</w:t>
+      </w:r>
+      <w:proofErr w:type="spellEnd"/>
+      <w:r>
+        <w:t xml:space="preserve"> en filters om gemakkelijk te kunnen filteren en inzicht krijgen op de informatie.</w:t>
+      </w:r>
+    </w:p>
+    <w:p>
+      <w:r>
+        <w:t>Voor Lokaal management wordt er op een kleinere schaal, maar met hetzelfde idee naar bekeken. Focus in precisie en de mogelijkheid om in detail te kunnen bekijken naar transacties.</w:t>
+      </w:r>
+    </w:p>
+    <w:p>
+      <w:r>
+        <w:t xml:space="preserve">Voor het </w:t>
+      </w:r>
+      <w:r>
+        <w:t>om</w:t>
+      </w:r>
+      <w:r>
+        <w:t>zetgroei/winstmarg</w:t>
+      </w:r>
+      <w:r>
+        <w:t>e</w:t>
+      </w:r>
+      <w:r>
+        <w:t xml:space="preserve"> moet er een lijngrafiek komen om gemakkelijk te kunnen traceren hoe het in</w:t>
+      </w:r>
+    </w:p>
+    <w:p>
+      <w:pPr>
+        <w:pStyle w:val="Heading3"/>
+      </w:pPr>
+      <w:bookmarkStart w:id="7" w:name="_Toc96434547"/>
+      <w:r>
+        <w:t>Plan van aanpak</w:t>
+      </w:r>
+      <w:bookmarkEnd w:id="7"/>
+    </w:p>
+    <w:p>
+      <w:pPr>
+        <w:pStyle w:val="Heading1"/>
+      </w:pPr>
+      <w:bookmarkStart w:id="8" w:name="_Toc96434548"/>
+      <w:r>
+        <w:t xml:space="preserve">Opdracht deel </w:t>
+      </w:r>
+      <w:r>
+        <w:t>2</w:t>
+      </w:r>
+      <w:r>
+        <w:t xml:space="preserve">: </w:t>
+      </w:r>
+      <w:r>
+        <w:t>Realisatie</w:t>
+      </w:r>
+      <w:bookmarkEnd w:id="8"/>
     </w:p>
     <w:p/>
     <w:sectPr>
@@ -1040,6 +1893,28 @@
       <w:szCs w:val="24"/>
     </w:rPr>
   </w:style>
+  <w:style w:type="paragraph" w:styleId="Heading4">
+    <w:name w:val="heading 4"/>
+    <w:basedOn w:val="Normal"/>
+    <w:next w:val="Normal"/>
+    <w:link w:val="Heading4Char"/>
+    <w:uiPriority w:val="9"/>
+    <w:unhideWhenUsed/>
+    <w:qFormat/>
+    <w:rsid w:val="00812334"/>
+    <w:pPr>
+      <w:keepNext/>
+      <w:keepLines/>
+      <w:spacing w:before="40" w:after="0"/>
+      <w:outlineLvl w:val="3"/>
+    </w:pPr>
+    <w:rPr>
+      <w:rFonts w:asciiTheme="majorHAnsi" w:eastAsiaTheme="majorEastAsia" w:hAnsiTheme="majorHAnsi" w:cstheme="majorBidi"/>
+      <w:i/>
+      <w:iCs/>
+      <w:color w:val="2F5496" w:themeColor="accent1" w:themeShade="BF"/>
+    </w:rPr>
+  </w:style>
   <w:style w:type="character" w:default="1" w:styleId="DefaultParagraphFont">
     <w:name w:val="Default Paragraph Font"/>
     <w:uiPriority w:val="1"/>
@@ -1114,6 +1989,83 @@
       <w:color w:val="1F3763" w:themeColor="accent1" w:themeShade="7F"/>
       <w:sz w:val="24"/>
       <w:szCs w:val="24"/>
+    </w:rPr>
+  </w:style>
+  <w:style w:type="character" w:customStyle="1" w:styleId="Heading4Char">
+    <w:name w:val="Heading 4 Char"/>
+    <w:basedOn w:val="DefaultParagraphFont"/>
+    <w:link w:val="Heading4"/>
+    <w:uiPriority w:val="9"/>
+    <w:rsid w:val="00812334"/>
+    <w:rPr>
+      <w:rFonts w:asciiTheme="majorHAnsi" w:eastAsiaTheme="majorEastAsia" w:hAnsiTheme="majorHAnsi" w:cstheme="majorBidi"/>
+      <w:i/>
+      <w:iCs/>
+      <w:color w:val="2F5496" w:themeColor="accent1" w:themeShade="BF"/>
+    </w:rPr>
+  </w:style>
+  <w:style w:type="paragraph" w:styleId="TOCHeading">
+    <w:name w:val="TOC Heading"/>
+    <w:basedOn w:val="Heading1"/>
+    <w:next w:val="Normal"/>
+    <w:uiPriority w:val="39"/>
+    <w:unhideWhenUsed/>
+    <w:qFormat/>
+    <w:rsid w:val="00812334"/>
+    <w:pPr>
+      <w:outlineLvl w:val="9"/>
+    </w:pPr>
+    <w:rPr>
+      <w:lang w:val="en-US"/>
+    </w:rPr>
+  </w:style>
+  <w:style w:type="paragraph" w:styleId="TOC1">
+    <w:name w:val="toc 1"/>
+    <w:basedOn w:val="Normal"/>
+    <w:next w:val="Normal"/>
+    <w:autoRedefine/>
+    <w:uiPriority w:val="39"/>
+    <w:unhideWhenUsed/>
+    <w:rsid w:val="00812334"/>
+    <w:pPr>
+      <w:spacing w:after="100"/>
+    </w:pPr>
+  </w:style>
+  <w:style w:type="paragraph" w:styleId="TOC2">
+    <w:name w:val="toc 2"/>
+    <w:basedOn w:val="Normal"/>
+    <w:next w:val="Normal"/>
+    <w:autoRedefine/>
+    <w:uiPriority w:val="39"/>
+    <w:unhideWhenUsed/>
+    <w:rsid w:val="00812334"/>
+    <w:pPr>
+      <w:spacing w:after="100"/>
+      <w:ind w:left="220"/>
+    </w:pPr>
+  </w:style>
+  <w:style w:type="paragraph" w:styleId="TOC3">
+    <w:name w:val="toc 3"/>
+    <w:basedOn w:val="Normal"/>
+    <w:next w:val="Normal"/>
+    <w:autoRedefine/>
+    <w:uiPriority w:val="39"/>
+    <w:unhideWhenUsed/>
+    <w:rsid w:val="00812334"/>
+    <w:pPr>
+      <w:spacing w:after="100"/>
+      <w:ind w:left="440"/>
+    </w:pPr>
+  </w:style>
+  <w:style w:type="character" w:styleId="Hyperlink">
+    <w:name w:val="Hyperlink"/>
+    <w:basedOn w:val="DefaultParagraphFont"/>
+    <w:uiPriority w:val="99"/>
+    <w:unhideWhenUsed/>
+    <w:rsid w:val="00812334"/>
+    <w:rPr>
+      <w:color w:val="0563C1" w:themeColor="hyperlink"/>
+      <w:u w:val="single"/>
     </w:rPr>
   </w:style>
 </w:styles>

</xml_diff>